<commit_message>
Minor update to the templates.
</commit_message>
<xml_diff>
--- a/docs/templates/demo_template_resume.docx
+++ b/docs/templates/demo_template_resume.docx
@@ -366,10 +366,7 @@
         <w:t>{{</w:t>
       </w:r>
       <w:r>
-        <w:t xml:space="preserve">edu </w:t>
-      </w:r>
-      <w:r>
-        <w:t>sk2</w:t>
+        <w:t>edu sk2</w:t>
       </w:r>
       <w:r>
         <w:t>}}</w:t>
@@ -386,10 +383,7 @@
         <w:t>{{</w:t>
       </w:r>
       <w:r>
-        <w:t xml:space="preserve">edu </w:t>
-      </w:r>
-      <w:r>
-        <w:t>sk3</w:t>
+        <w:t>edu sk3</w:t>
       </w:r>
       <w:r>
         <w:t>}}</w:t>
@@ -2776,6 +2770,7 @@
   <w:style w:type="character" w:default="1" w:styleId="DefaultParagraphFont">
     <w:name w:val="Default Paragraph Font"/>
     <w:uiPriority w:val="1"/>
+    <w:semiHidden/>
     <w:unhideWhenUsed/>
   </w:style>
   <w:style w:type="table" w:default="1" w:styleId="TableNormal">

</xml_diff>